<commit_message>
add master sourceTree note
</commit_message>
<xml_diff>
--- a/sourceTree/sourceTree.docx
+++ b/sourceTree/sourceTree.docx
@@ -6,11 +6,19 @@
       <w:pPr>
         <w:spacing w:line="220" w:lineRule="atLeast"/>
         <w:rPr>
+          <w:rFonts w:asciiTheme="majorEastAsia" w:eastAsiaTheme="majorEastAsia" w:hAnsiTheme="majorEastAsia"/>
+          <w:sz w:val="44"/>
+          <w:szCs w:val="44"/>
+        </w:rPr>
+      </w:pPr>
+      <w:r>
+        <w:rPr>
           <w:rFonts w:hint="eastAsia"/>
           <w:sz w:val="44"/>
           <w:szCs w:val="44"/>
         </w:rPr>
-      </w:pPr>
+        <w:tab/>
+      </w:r>
       <w:r>
         <w:rPr>
           <w:rFonts w:hint="eastAsia"/>
@@ -29,63 +37,1712 @@
       </w:r>
       <w:r>
         <w:rPr>
-          <w:rFonts w:hint="eastAsia"/>
+          <w:rFonts w:asciiTheme="majorEastAsia" w:eastAsiaTheme="majorEastAsia" w:hAnsiTheme="majorEastAsia" w:hint="eastAsia"/>
           <w:sz w:val="44"/>
           <w:szCs w:val="44"/>
         </w:rPr>
-        <w:tab/>
-      </w:r>
-      <w:proofErr w:type="spellStart"/>
-      <w:r>
-        <w:rPr>
-          <w:rFonts w:hint="eastAsia"/>
-          <w:sz w:val="44"/>
-          <w:szCs w:val="44"/>
-        </w:rPr>
-        <w:t>sourceTree</w:t>
-      </w:r>
-      <w:proofErr w:type="spellEnd"/>
-      <w:r>
-        <w:rPr>
-          <w:rFonts w:hint="eastAsia"/>
-          <w:sz w:val="44"/>
-          <w:szCs w:val="44"/>
-        </w:rPr>
-        <w:t>的安装使用教程</w:t>
+        <w:t>sourceTree的安装使用教程</w:t>
       </w:r>
     </w:p>
     <w:p>
       <w:pPr>
         <w:spacing w:line="220" w:lineRule="atLeast"/>
         <w:rPr>
-          <w:sz w:val="28"/>
-          <w:szCs w:val="28"/>
-        </w:rPr>
-      </w:pPr>
-      <w:r>
+          <w:rFonts w:asciiTheme="minorEastAsia" w:eastAsiaTheme="minorEastAsia" w:hAnsiTheme="minorEastAsia" w:hint="eastAsia"/>
+          <w:sz w:val="24"/>
+          <w:szCs w:val="24"/>
+        </w:rPr>
+      </w:pPr>
+      <w:r>
+        <w:rPr>
+          <w:rFonts w:asciiTheme="minorEastAsia" w:eastAsiaTheme="minorEastAsia" w:hAnsiTheme="minorEastAsia" w:hint="eastAsia"/>
+          <w:sz w:val="24"/>
+          <w:szCs w:val="24"/>
+        </w:rPr>
+        <w:t>1.sourceTree是windows和mac osx下免费的git 和svn客户端，拥有可视化界面，容易上手的操作。同时它也是mercurial和subversion版本控制系统工具。支持创建，提交，clone，push，和merge等操作。</w:t>
+      </w:r>
+    </w:p>
+    <w:p>
+      <w:pPr>
+        <w:spacing w:line="220" w:lineRule="atLeast"/>
+        <w:rPr>
+          <w:rFonts w:asciiTheme="minorEastAsia" w:eastAsiaTheme="minorEastAsia" w:hAnsiTheme="minorEastAsia" w:hint="eastAsia"/>
+          <w:sz w:val="24"/>
+          <w:szCs w:val="24"/>
+        </w:rPr>
+      </w:pPr>
+      <w:r>
+        <w:rPr>
+          <w:rFonts w:asciiTheme="minorEastAsia" w:eastAsiaTheme="minorEastAsia" w:hAnsiTheme="minorEastAsia" w:hint="eastAsia"/>
+          <w:sz w:val="24"/>
+          <w:szCs w:val="24"/>
+        </w:rPr>
+        <w:t>2</w:t>
+      </w:r>
+      <w:r>
+        <w:rPr>
+          <w:rFonts w:asciiTheme="minorEastAsia" w:eastAsiaTheme="minorEastAsia" w:hAnsiTheme="minorEastAsia" w:hint="eastAsia"/>
+          <w:sz w:val="24"/>
+          <w:szCs w:val="24"/>
+        </w:rPr>
+        <w:t>.官网</w:t>
+      </w:r>
+      <w:hyperlink r:id="rId7" w:tgtFrame="_blank" w:history="1">
+        <w:r>
+          <w:rPr>
+            <w:rStyle w:val="a5"/>
+            <w:rFonts w:asciiTheme="minorEastAsia" w:eastAsiaTheme="minorEastAsia" w:hAnsiTheme="minorEastAsia" w:cs="Arial"/>
+            <w:color w:val="3194D0"/>
+            <w:sz w:val="24"/>
+            <w:szCs w:val="24"/>
+            <w:shd w:val="clear" w:color="auto" w:fill="FFFFFF"/>
+          </w:rPr>
+          <w:t>https://www.sourcetreeapp.com/</w:t>
+        </w:r>
+      </w:hyperlink>
+    </w:p>
+    <w:p>
+      <w:pPr>
+        <w:spacing w:line="220" w:lineRule="atLeast"/>
         <w:rPr>
           <w:rFonts w:hint="eastAsia"/>
           <w:sz w:val="28"/>
           <w:szCs w:val="28"/>
         </w:rPr>
-        <w:t>1.</w:t>
-      </w:r>
-      <w:r>
-        <w:rPr>
-          <w:rFonts w:hint="eastAsia"/>
+      </w:pPr>
+      <w:r>
+        <w:rPr>
+          <w:rFonts w:asciiTheme="minorEastAsia" w:eastAsiaTheme="minorEastAsia" w:hAnsiTheme="minorEastAsia" w:hint="eastAsia"/>
+          <w:sz w:val="24"/>
+          <w:szCs w:val="24"/>
+        </w:rPr>
+        <w:t>3.下载完成后安装会出现下列的问题：那是你是第一次用sourceTree和没有google账户的原因！</w:t>
+      </w:r>
+      <w:r>
+        <w:rPr>
+          <w:noProof/>
           <w:sz w:val="28"/>
           <w:szCs w:val="28"/>
         </w:rPr>
-        <w:t>官网上下载</w:t>
-      </w:r>
-      <w:r>
-        <w:rPr>
-          <w:rFonts w:hint="eastAsia"/>
+        <w:drawing>
+          <wp:inline distT="0" distB="0" distL="0" distR="0">
+            <wp:extent cx="5274310" cy="3528060"/>
+            <wp:effectExtent l="19050" t="0" r="2540" b="0"/>
+            <wp:docPr id="1" name="图片 0" descr="sourceTreRegister.jpg"/>
+            <wp:cNvGraphicFramePr>
+              <a:graphicFrameLocks xmlns:a="http://schemas.openxmlformats.org/drawingml/2006/main" noChangeAspect="1"/>
+            </wp:cNvGraphicFramePr>
+            <a:graphic xmlns:a="http://schemas.openxmlformats.org/drawingml/2006/main">
+              <a:graphicData uri="http://schemas.openxmlformats.org/drawingml/2006/picture">
+                <pic:pic xmlns:pic="http://schemas.openxmlformats.org/drawingml/2006/picture">
+                  <pic:nvPicPr>
+                    <pic:cNvPr id="0" name="sourceTreRegister.jpg"/>
+                    <pic:cNvPicPr/>
+                  </pic:nvPicPr>
+                  <pic:blipFill>
+                    <a:blip r:embed="rId8" cstate="print"/>
+                    <a:stretch>
+                      <a:fillRect/>
+                    </a:stretch>
+                  </pic:blipFill>
+                  <pic:spPr>
+                    <a:xfrm>
+                      <a:off x="0" y="0"/>
+                      <a:ext cx="5274310" cy="3528060"/>
+                    </a:xfrm>
+                    <a:prstGeom prst="rect">
+                      <a:avLst/>
+                    </a:prstGeom>
+                  </pic:spPr>
+                </pic:pic>
+              </a:graphicData>
+            </a:graphic>
+          </wp:inline>
+        </w:drawing>
+      </w:r>
+    </w:p>
+    <w:p>
+      <w:pPr>
+        <w:pStyle w:val="a7"/>
+        <w:shd w:val="clear" w:color="auto" w:fill="FEFEFE"/>
+        <w:spacing w:before="0" w:beforeAutospacing="0" w:after="0" w:afterAutospacing="0" w:line="408" w:lineRule="atLeast"/>
+        <w:ind w:firstLine="240"/>
+        <w:rPr>
+          <w:rFonts w:asciiTheme="minorEastAsia" w:eastAsiaTheme="minorEastAsia" w:hAnsiTheme="minorEastAsia" w:cs="Helvetica"/>
+          <w:color w:val="333333"/>
+        </w:rPr>
+      </w:pPr>
+      <w:r>
+        <w:rPr>
+          <w:rFonts w:asciiTheme="minorEastAsia" w:eastAsiaTheme="minorEastAsia" w:hAnsiTheme="minorEastAsia" w:cs="Helvetica" w:hint="eastAsia"/>
+          <w:color w:val="333333"/>
+        </w:rPr>
+        <w:t>4</w:t>
+      </w:r>
+      <w:r>
+        <w:rPr>
+          <w:rFonts w:asciiTheme="minorEastAsia" w:eastAsiaTheme="minorEastAsia" w:hAnsiTheme="minorEastAsia" w:cs="Helvetica"/>
+          <w:color w:val="333333"/>
+        </w:rPr>
+        <w:t>.直接在计算机的目录栏里输入： %LocalAppData%\Atlassian\SourceTree\</w:t>
+      </w:r>
+    </w:p>
+    <w:p>
+      <w:pPr>
+        <w:pStyle w:val="a7"/>
+        <w:shd w:val="clear" w:color="auto" w:fill="FEFEFE"/>
+        <w:spacing w:before="0" w:beforeAutospacing="0" w:after="0" w:afterAutospacing="0" w:line="408" w:lineRule="atLeast"/>
+        <w:ind w:firstLine="240"/>
+        <w:rPr>
+          <w:rFonts w:asciiTheme="minorEastAsia" w:eastAsiaTheme="minorEastAsia" w:hAnsiTheme="minorEastAsia" w:cs="Helvetica"/>
+          <w:color w:val="333333"/>
+        </w:rPr>
+      </w:pPr>
+      <w:r>
+        <w:rPr>
+          <w:rFonts w:asciiTheme="minorEastAsia" w:eastAsiaTheme="minorEastAsia" w:hAnsiTheme="minorEastAsia" w:cs="Helvetica"/>
+          <w:color w:val="333333"/>
+        </w:rPr>
+        <w:t>直接回车后即可跳转到SourceTree的指定目录。</w:t>
+      </w:r>
+    </w:p>
+    <w:p>
+      <w:pPr>
+        <w:pStyle w:val="a7"/>
+        <w:shd w:val="clear" w:color="auto" w:fill="FEFEFE"/>
+        <w:spacing w:before="0" w:beforeAutospacing="0" w:after="0" w:afterAutospacing="0" w:line="408" w:lineRule="atLeast"/>
+        <w:ind w:firstLine="240"/>
+        <w:rPr>
+          <w:rFonts w:asciiTheme="minorEastAsia" w:eastAsiaTheme="minorEastAsia" w:hAnsiTheme="minorEastAsia" w:cs="Helvetica" w:hint="eastAsia"/>
+          <w:color w:val="333333"/>
+        </w:rPr>
+      </w:pPr>
+      <w:r>
+        <w:rPr>
+          <w:rFonts w:asciiTheme="minorEastAsia" w:eastAsiaTheme="minorEastAsia" w:hAnsiTheme="minorEastAsia" w:cs="Helvetica" w:hint="eastAsia"/>
+          <w:color w:val="333333"/>
+        </w:rPr>
+        <w:t>5</w:t>
+      </w:r>
+      <w:r>
+        <w:rPr>
+          <w:rFonts w:asciiTheme="minorEastAsia" w:eastAsiaTheme="minorEastAsia" w:hAnsiTheme="minorEastAsia" w:cs="Helvetica"/>
+          <w:color w:val="333333"/>
+        </w:rPr>
+        <w:t>. 新建 accounts.json 文件，直接放在刚打开的根目录。</w:t>
+      </w:r>
+    </w:p>
+    <w:p>
+      <w:pPr>
+        <w:shd w:val="clear" w:color="auto" w:fill="FFFFFF"/>
+        <w:adjustRightInd/>
+        <w:snapToGrid/>
+        <w:spacing w:after="0" w:line="408" w:lineRule="atLeast"/>
+        <w:ind w:firstLine="240"/>
+        <w:rPr>
+          <w:rFonts w:asciiTheme="minorEastAsia" w:eastAsiaTheme="minorEastAsia" w:hAnsiTheme="minorEastAsia" w:cs="Helvetica"/>
+          <w:color w:val="454545"/>
+          <w:sz w:val="24"/>
+          <w:szCs w:val="24"/>
+        </w:rPr>
+      </w:pPr>
+      <w:r>
+        <w:rPr>
+          <w:rFonts w:asciiTheme="minorEastAsia" w:eastAsiaTheme="minorEastAsia" w:hAnsiTheme="minorEastAsia" w:cs="Helvetica"/>
+          <w:color w:val="454545"/>
+          <w:sz w:val="24"/>
+          <w:szCs w:val="24"/>
+          <w:shd w:val="clear" w:color="auto" w:fill="FFFFFF"/>
+        </w:rPr>
+        <w:t>json内容如下：</w:t>
+      </w:r>
+    </w:p>
+    <w:p>
+      <w:pPr>
+        <w:shd w:val="clear" w:color="auto" w:fill="F8F8F8"/>
+        <w:adjustRightInd/>
+        <w:snapToGrid/>
+        <w:spacing w:after="0"/>
+        <w:rPr>
+          <w:rFonts w:ascii="Verdana" w:eastAsia="宋体" w:hAnsi="Verdana" w:cs="Consolas"/>
+          <w:color w:val="C0C0C0"/>
+          <w:sz w:val="14"/>
+          <w:szCs w:val="14"/>
+        </w:rPr>
+      </w:pPr>
+      <w:r>
+        <w:rPr>
+          <w:rFonts w:ascii="Verdana" w:eastAsia="宋体" w:hAnsi="Verdana" w:cs="Consolas"/>
+          <w:b/>
+          <w:bCs/>
+          <w:color w:val="C0C0C0"/>
+          <w:sz w:val="14"/>
+          <w:szCs w:val="14"/>
+        </w:rPr>
+        <w:t>[html]</w:t>
+      </w:r>
+      <w:r>
+        <w:rPr>
+          <w:rFonts w:ascii="Verdana" w:eastAsia="宋体" w:hAnsi="Verdana" w:cs="Consolas"/>
+          <w:color w:val="C0C0C0"/>
+          <w:sz w:val="14"/>
+          <w:szCs w:val="14"/>
+        </w:rPr>
+        <w:t> </w:t>
+      </w:r>
+      <w:hyperlink r:id="rId9" w:tooltip="view plain" w:history="1">
+        <w:r>
+          <w:rPr>
+            <w:rFonts w:ascii="Verdana" w:eastAsia="宋体" w:hAnsi="Verdana" w:cs="Consolas"/>
+            <w:color w:val="CA0C16"/>
+            <w:sz w:val="14"/>
+          </w:rPr>
+          <w:t>view plain</w:t>
+        </w:r>
+      </w:hyperlink>
+      <w:r>
+        <w:rPr>
+          <w:rFonts w:ascii="Verdana" w:eastAsia="宋体" w:hAnsi="Verdana" w:cs="Consolas"/>
+          <w:color w:val="C0C0C0"/>
+          <w:sz w:val="14"/>
+        </w:rPr>
+        <w:t> </w:t>
+      </w:r>
+      <w:hyperlink r:id="rId10" w:tooltip="copy" w:history="1">
+        <w:r>
+          <w:rPr>
+            <w:rFonts w:ascii="Verdana" w:eastAsia="宋体" w:hAnsi="Verdana" w:cs="Consolas"/>
+            <w:color w:val="CA0C16"/>
+            <w:sz w:val="14"/>
+          </w:rPr>
+          <w:t>copy</w:t>
+        </w:r>
+      </w:hyperlink>
+    </w:p>
+    <w:p>
+      <w:pPr>
+        <w:numPr>
+          <w:ilvl w:val="0"/>
+          <w:numId w:val="1"/>
+        </w:numPr>
+        <w:pBdr>
+          <w:left w:val="single" w:sz="18" w:space="0" w:color="6CE26C"/>
+        </w:pBdr>
+        <w:shd w:val="clear" w:color="auto" w:fill="FFFFFF"/>
+        <w:adjustRightInd/>
+        <w:snapToGrid/>
+        <w:spacing w:beforeAutospacing="1" w:after="0" w:afterAutospacing="1" w:line="270" w:lineRule="atLeast"/>
+        <w:ind w:left="1320"/>
+        <w:rPr>
+          <w:rFonts w:ascii="Consolas" w:eastAsia="宋体" w:hAnsi="Consolas" w:cs="宋体"/>
+          <w:color w:val="5C5C5C"/>
+          <w:sz w:val="18"/>
+          <w:szCs w:val="18"/>
+        </w:rPr>
+      </w:pPr>
+      <w:r>
+        <w:rPr>
+          <w:rFonts w:ascii="Consolas" w:eastAsia="宋体" w:hAnsi="Consolas" w:cs="Consolas"/>
+          <w:b/>
+          <w:bCs/>
+          <w:color w:val="993300"/>
+          <w:sz w:val="18"/>
+        </w:rPr>
+        <w:t>&lt;span</w:t>
+      </w:r>
+      <w:r>
+        <w:rPr>
+          <w:rFonts w:ascii="Consolas" w:eastAsia="宋体" w:hAnsi="Consolas" w:cs="Consolas"/>
+          <w:color w:val="000000"/>
+          <w:sz w:val="18"/>
+          <w:szCs w:val="18"/>
+          <w:bdr w:val="none" w:sz="0" w:space="0" w:color="auto" w:frame="1"/>
+        </w:rPr>
+        <w:t> </w:t>
+      </w:r>
+      <w:r>
+        <w:rPr>
+          <w:rFonts w:ascii="Consolas" w:eastAsia="宋体" w:hAnsi="Consolas" w:cs="Consolas"/>
+          <w:color w:val="FF0000"/>
+          <w:sz w:val="18"/>
+          <w:szCs w:val="18"/>
+        </w:rPr>
+        <w:t>style</w:t>
+      </w:r>
+      <w:r>
+        <w:rPr>
+          <w:rFonts w:ascii="Consolas" w:eastAsia="宋体" w:hAnsi="Consolas" w:cs="Consolas"/>
+          <w:color w:val="000000"/>
+          <w:sz w:val="18"/>
+          <w:szCs w:val="18"/>
+          <w:bdr w:val="none" w:sz="0" w:space="0" w:color="auto" w:frame="1"/>
+        </w:rPr>
+        <w:t>=</w:t>
+      </w:r>
+      <w:r>
+        <w:rPr>
+          <w:rFonts w:ascii="Consolas" w:eastAsia="宋体" w:hAnsi="Consolas" w:cs="Consolas"/>
+          <w:color w:val="0000FF"/>
+          <w:sz w:val="18"/>
+        </w:rPr>
+        <w:t>"font-size:12px;"</w:t>
+      </w:r>
+      <w:r>
+        <w:rPr>
+          <w:rFonts w:ascii="Consolas" w:eastAsia="宋体" w:hAnsi="Consolas" w:cs="Consolas"/>
+          <w:b/>
+          <w:bCs/>
+          <w:color w:val="993300"/>
+          <w:sz w:val="18"/>
+        </w:rPr>
+        <w:t>&gt;</w:t>
+      </w:r>
+      <w:r>
+        <w:rPr>
+          <w:rFonts w:ascii="Consolas" w:eastAsia="宋体" w:hAnsi="Consolas" w:cs="Consolas"/>
+          <w:color w:val="000000"/>
+          <w:sz w:val="18"/>
+          <w:szCs w:val="18"/>
+          <w:bdr w:val="none" w:sz="0" w:space="0" w:color="auto" w:frame="1"/>
+        </w:rPr>
+        <w:t>[  </w:t>
+      </w:r>
+    </w:p>
+    <w:p>
+      <w:pPr>
+        <w:numPr>
+          <w:ilvl w:val="0"/>
+          <w:numId w:val="1"/>
+        </w:numPr>
+        <w:pBdr>
+          <w:left w:val="single" w:sz="18" w:space="0" w:color="6CE26C"/>
+        </w:pBdr>
+        <w:shd w:val="clear" w:color="auto" w:fill="F8F8F8"/>
+        <w:adjustRightInd/>
+        <w:snapToGrid/>
+        <w:spacing w:beforeAutospacing="1" w:after="0" w:afterAutospacing="1" w:line="270" w:lineRule="atLeast"/>
+        <w:ind w:left="1320"/>
+        <w:rPr>
+          <w:rFonts w:ascii="Consolas" w:eastAsia="宋体" w:hAnsi="Consolas" w:cs="Consolas"/>
+          <w:color w:val="5C5C5C"/>
+          <w:sz w:val="18"/>
+          <w:szCs w:val="18"/>
+        </w:rPr>
+      </w:pPr>
+      <w:r>
+        <w:rPr>
+          <w:rFonts w:ascii="Consolas" w:eastAsia="宋体" w:hAnsi="Consolas" w:cs="Consolas"/>
+          <w:color w:val="000000"/>
+          <w:sz w:val="18"/>
+          <w:szCs w:val="18"/>
+          <w:bdr w:val="none" w:sz="0" w:space="0" w:color="auto" w:frame="1"/>
+        </w:rPr>
+        <w:t>  {  </w:t>
+      </w:r>
+    </w:p>
+    <w:p>
+      <w:pPr>
+        <w:numPr>
+          <w:ilvl w:val="0"/>
+          <w:numId w:val="1"/>
+        </w:numPr>
+        <w:pBdr>
+          <w:left w:val="single" w:sz="18" w:space="0" w:color="6CE26C"/>
+        </w:pBdr>
+        <w:shd w:val="clear" w:color="auto" w:fill="FFFFFF"/>
+        <w:adjustRightInd/>
+        <w:snapToGrid/>
+        <w:spacing w:beforeAutospacing="1" w:after="0" w:afterAutospacing="1" w:line="270" w:lineRule="atLeast"/>
+        <w:ind w:left="1320"/>
+        <w:rPr>
+          <w:rFonts w:ascii="Consolas" w:eastAsia="宋体" w:hAnsi="Consolas" w:cs="Consolas"/>
+          <w:color w:val="5C5C5C"/>
+          <w:sz w:val="18"/>
+          <w:szCs w:val="18"/>
+        </w:rPr>
+      </w:pPr>
+      <w:r>
+        <w:rPr>
+          <w:rFonts w:ascii="Consolas" w:eastAsia="宋体" w:hAnsi="Consolas" w:cs="Consolas"/>
+          <w:color w:val="000000"/>
+          <w:sz w:val="18"/>
+          <w:szCs w:val="18"/>
+          <w:bdr w:val="none" w:sz="0" w:space="0" w:color="auto" w:frame="1"/>
+        </w:rPr>
+        <w:t>    "$id": "1",  </w:t>
+      </w:r>
+    </w:p>
+    <w:p>
+      <w:pPr>
+        <w:numPr>
+          <w:ilvl w:val="0"/>
+          <w:numId w:val="1"/>
+        </w:numPr>
+        <w:pBdr>
+          <w:left w:val="single" w:sz="18" w:space="0" w:color="6CE26C"/>
+        </w:pBdr>
+        <w:shd w:val="clear" w:color="auto" w:fill="F8F8F8"/>
+        <w:adjustRightInd/>
+        <w:snapToGrid/>
+        <w:spacing w:beforeAutospacing="1" w:after="0" w:afterAutospacing="1" w:line="270" w:lineRule="atLeast"/>
+        <w:ind w:left="1320"/>
+        <w:rPr>
+          <w:rFonts w:ascii="Consolas" w:eastAsia="宋体" w:hAnsi="Consolas" w:cs="Consolas"/>
+          <w:color w:val="5C5C5C"/>
+          <w:sz w:val="18"/>
+          <w:szCs w:val="18"/>
+        </w:rPr>
+      </w:pPr>
+      <w:r>
+        <w:rPr>
+          <w:rFonts w:ascii="Consolas" w:eastAsia="宋体" w:hAnsi="Consolas" w:cs="Consolas"/>
+          <w:color w:val="000000"/>
+          <w:sz w:val="18"/>
+          <w:szCs w:val="18"/>
+          <w:bdr w:val="none" w:sz="0" w:space="0" w:color="auto" w:frame="1"/>
+        </w:rPr>
+        <w:t>    "$type": "SourceTree.Api.Host.Identity.Model.IdentityAccount, SourceTree.Api.Host.Identity",  </w:t>
+      </w:r>
+    </w:p>
+    <w:p>
+      <w:pPr>
+        <w:numPr>
+          <w:ilvl w:val="0"/>
+          <w:numId w:val="1"/>
+        </w:numPr>
+        <w:pBdr>
+          <w:left w:val="single" w:sz="18" w:space="0" w:color="6CE26C"/>
+        </w:pBdr>
+        <w:shd w:val="clear" w:color="auto" w:fill="FFFFFF"/>
+        <w:adjustRightInd/>
+        <w:snapToGrid/>
+        <w:spacing w:beforeAutospacing="1" w:after="0" w:afterAutospacing="1" w:line="270" w:lineRule="atLeast"/>
+        <w:ind w:left="1320"/>
+        <w:rPr>
+          <w:rFonts w:ascii="Consolas" w:eastAsia="宋体" w:hAnsi="Consolas" w:cs="Consolas"/>
+          <w:color w:val="5C5C5C"/>
+          <w:sz w:val="18"/>
+          <w:szCs w:val="18"/>
+        </w:rPr>
+      </w:pPr>
+      <w:r>
+        <w:rPr>
+          <w:rFonts w:ascii="Consolas" w:eastAsia="宋体" w:hAnsi="Consolas" w:cs="Consolas"/>
+          <w:color w:val="000000"/>
+          <w:sz w:val="18"/>
+          <w:szCs w:val="18"/>
+          <w:bdr w:val="none" w:sz="0" w:space="0" w:color="auto" w:frame="1"/>
+        </w:rPr>
+        <w:t>    "Authenticate": true,  </w:t>
+      </w:r>
+    </w:p>
+    <w:p>
+      <w:pPr>
+        <w:numPr>
+          <w:ilvl w:val="0"/>
+          <w:numId w:val="1"/>
+        </w:numPr>
+        <w:pBdr>
+          <w:left w:val="single" w:sz="18" w:space="0" w:color="6CE26C"/>
+        </w:pBdr>
+        <w:shd w:val="clear" w:color="auto" w:fill="F8F8F8"/>
+        <w:adjustRightInd/>
+        <w:snapToGrid/>
+        <w:spacing w:beforeAutospacing="1" w:after="0" w:afterAutospacing="1" w:line="270" w:lineRule="atLeast"/>
+        <w:ind w:left="1320"/>
+        <w:rPr>
+          <w:rFonts w:ascii="Consolas" w:eastAsia="宋体" w:hAnsi="Consolas" w:cs="Consolas"/>
+          <w:color w:val="5C5C5C"/>
+          <w:sz w:val="18"/>
+          <w:szCs w:val="18"/>
+        </w:rPr>
+      </w:pPr>
+      <w:r>
+        <w:rPr>
+          <w:rFonts w:ascii="Consolas" w:eastAsia="宋体" w:hAnsi="Consolas" w:cs="Consolas"/>
+          <w:color w:val="000000"/>
+          <w:sz w:val="18"/>
+          <w:szCs w:val="18"/>
+          <w:bdr w:val="none" w:sz="0" w:space="0" w:color="auto" w:frame="1"/>
+        </w:rPr>
+        <w:t>    "HostInstance": {  </w:t>
+      </w:r>
+    </w:p>
+    <w:p>
+      <w:pPr>
+        <w:numPr>
+          <w:ilvl w:val="0"/>
+          <w:numId w:val="1"/>
+        </w:numPr>
+        <w:pBdr>
+          <w:left w:val="single" w:sz="18" w:space="0" w:color="6CE26C"/>
+        </w:pBdr>
+        <w:shd w:val="clear" w:color="auto" w:fill="FFFFFF"/>
+        <w:adjustRightInd/>
+        <w:snapToGrid/>
+        <w:spacing w:beforeAutospacing="1" w:after="0" w:afterAutospacing="1" w:line="270" w:lineRule="atLeast"/>
+        <w:ind w:left="1320"/>
+        <w:rPr>
+          <w:rFonts w:ascii="Consolas" w:eastAsia="宋体" w:hAnsi="Consolas" w:cs="Consolas"/>
+          <w:color w:val="5C5C5C"/>
+          <w:sz w:val="18"/>
+          <w:szCs w:val="18"/>
+        </w:rPr>
+      </w:pPr>
+      <w:r>
+        <w:rPr>
+          <w:rFonts w:ascii="Consolas" w:eastAsia="宋体" w:hAnsi="Consolas" w:cs="Consolas"/>
+          <w:color w:val="000000"/>
+          <w:sz w:val="18"/>
+          <w:szCs w:val="18"/>
+          <w:bdr w:val="none" w:sz="0" w:space="0" w:color="auto" w:frame="1"/>
+        </w:rPr>
+        <w:t>      "$id": "2",  </w:t>
+      </w:r>
+    </w:p>
+    <w:p>
+      <w:pPr>
+        <w:numPr>
+          <w:ilvl w:val="0"/>
+          <w:numId w:val="1"/>
+        </w:numPr>
+        <w:pBdr>
+          <w:left w:val="single" w:sz="18" w:space="0" w:color="6CE26C"/>
+        </w:pBdr>
+        <w:shd w:val="clear" w:color="auto" w:fill="F8F8F8"/>
+        <w:adjustRightInd/>
+        <w:snapToGrid/>
+        <w:spacing w:beforeAutospacing="1" w:after="0" w:afterAutospacing="1" w:line="270" w:lineRule="atLeast"/>
+        <w:ind w:left="1320"/>
+        <w:rPr>
+          <w:rFonts w:ascii="Consolas" w:eastAsia="宋体" w:hAnsi="Consolas" w:cs="Consolas"/>
+          <w:color w:val="5C5C5C"/>
+          <w:sz w:val="18"/>
+          <w:szCs w:val="18"/>
+        </w:rPr>
+      </w:pPr>
+      <w:r>
+        <w:rPr>
+          <w:rFonts w:ascii="Consolas" w:eastAsia="宋体" w:hAnsi="Consolas" w:cs="Consolas"/>
+          <w:color w:val="000000"/>
+          <w:sz w:val="18"/>
+          <w:szCs w:val="18"/>
+          <w:bdr w:val="none" w:sz="0" w:space="0" w:color="auto" w:frame="1"/>
+        </w:rPr>
+        <w:t>      "$type": "SourceTree.Host.Atlassianaccount.AtlassianAccountInstance, SourceTree.Host.AtlassianAccount",  </w:t>
+      </w:r>
+    </w:p>
+    <w:p>
+      <w:pPr>
+        <w:numPr>
+          <w:ilvl w:val="0"/>
+          <w:numId w:val="1"/>
+        </w:numPr>
+        <w:pBdr>
+          <w:left w:val="single" w:sz="18" w:space="0" w:color="6CE26C"/>
+        </w:pBdr>
+        <w:shd w:val="clear" w:color="auto" w:fill="FFFFFF"/>
+        <w:adjustRightInd/>
+        <w:snapToGrid/>
+        <w:spacing w:beforeAutospacing="1" w:after="0" w:afterAutospacing="1" w:line="270" w:lineRule="atLeast"/>
+        <w:ind w:left="1320"/>
+        <w:rPr>
+          <w:rFonts w:ascii="Consolas" w:eastAsia="宋体" w:hAnsi="Consolas" w:cs="Consolas"/>
+          <w:color w:val="5C5C5C"/>
+          <w:sz w:val="18"/>
+          <w:szCs w:val="18"/>
+        </w:rPr>
+      </w:pPr>
+      <w:r>
+        <w:rPr>
+          <w:rFonts w:ascii="Consolas" w:eastAsia="宋体" w:hAnsi="Consolas" w:cs="Consolas"/>
+          <w:color w:val="000000"/>
+          <w:sz w:val="18"/>
+          <w:szCs w:val="18"/>
+          <w:bdr w:val="none" w:sz="0" w:space="0" w:color="auto" w:frame="1"/>
+        </w:rPr>
+        <w:t>      "Host": {  </w:t>
+      </w:r>
+    </w:p>
+    <w:p>
+      <w:pPr>
+        <w:numPr>
+          <w:ilvl w:val="0"/>
+          <w:numId w:val="1"/>
+        </w:numPr>
+        <w:pBdr>
+          <w:left w:val="single" w:sz="18" w:space="0" w:color="6CE26C"/>
+        </w:pBdr>
+        <w:shd w:val="clear" w:color="auto" w:fill="F8F8F8"/>
+        <w:adjustRightInd/>
+        <w:snapToGrid/>
+        <w:spacing w:beforeAutospacing="1" w:after="0" w:afterAutospacing="1" w:line="270" w:lineRule="atLeast"/>
+        <w:ind w:left="1320"/>
+        <w:rPr>
+          <w:rFonts w:ascii="Consolas" w:eastAsia="宋体" w:hAnsi="Consolas" w:cs="Consolas"/>
+          <w:color w:val="5C5C5C"/>
+          <w:sz w:val="18"/>
+          <w:szCs w:val="18"/>
+        </w:rPr>
+      </w:pPr>
+      <w:r>
+        <w:rPr>
+          <w:rFonts w:ascii="Consolas" w:eastAsia="宋体" w:hAnsi="Consolas" w:cs="Consolas"/>
+          <w:color w:val="000000"/>
+          <w:sz w:val="18"/>
+          <w:szCs w:val="18"/>
+          <w:bdr w:val="none" w:sz="0" w:space="0" w:color="auto" w:frame="1"/>
+        </w:rPr>
+        <w:lastRenderedPageBreak/>
+        <w:t>        "$id": "3",  </w:t>
+      </w:r>
+    </w:p>
+    <w:p>
+      <w:pPr>
+        <w:numPr>
+          <w:ilvl w:val="0"/>
+          <w:numId w:val="1"/>
+        </w:numPr>
+        <w:pBdr>
+          <w:left w:val="single" w:sz="18" w:space="0" w:color="6CE26C"/>
+        </w:pBdr>
+        <w:shd w:val="clear" w:color="auto" w:fill="FFFFFF"/>
+        <w:adjustRightInd/>
+        <w:snapToGrid/>
+        <w:spacing w:beforeAutospacing="1" w:after="0" w:afterAutospacing="1" w:line="270" w:lineRule="atLeast"/>
+        <w:ind w:left="1320"/>
+        <w:rPr>
+          <w:rFonts w:ascii="Consolas" w:eastAsia="宋体" w:hAnsi="Consolas" w:cs="Consolas"/>
+          <w:color w:val="5C5C5C"/>
+          <w:sz w:val="18"/>
+          <w:szCs w:val="18"/>
+        </w:rPr>
+      </w:pPr>
+      <w:r>
+        <w:rPr>
+          <w:rFonts w:ascii="Consolas" w:eastAsia="宋体" w:hAnsi="Consolas" w:cs="Consolas"/>
+          <w:color w:val="000000"/>
+          <w:sz w:val="18"/>
+          <w:szCs w:val="18"/>
+          <w:bdr w:val="none" w:sz="0" w:space="0" w:color="auto" w:frame="1"/>
+        </w:rPr>
+        <w:t>        "$type": "SourceTree.Host.Atlassianaccount.AtlassianAccountHost, SourceTree.Host.AtlassianAccount",  </w:t>
+      </w:r>
+    </w:p>
+    <w:p>
+      <w:pPr>
+        <w:numPr>
+          <w:ilvl w:val="0"/>
+          <w:numId w:val="1"/>
+        </w:numPr>
+        <w:pBdr>
+          <w:left w:val="single" w:sz="18" w:space="0" w:color="6CE26C"/>
+        </w:pBdr>
+        <w:shd w:val="clear" w:color="auto" w:fill="F8F8F8"/>
+        <w:adjustRightInd/>
+        <w:snapToGrid/>
+        <w:spacing w:beforeAutospacing="1" w:after="0" w:afterAutospacing="1" w:line="270" w:lineRule="atLeast"/>
+        <w:ind w:left="1320"/>
+        <w:rPr>
+          <w:rFonts w:ascii="Consolas" w:eastAsia="宋体" w:hAnsi="Consolas" w:cs="Consolas"/>
+          <w:color w:val="5C5C5C"/>
+          <w:sz w:val="18"/>
+          <w:szCs w:val="18"/>
+        </w:rPr>
+      </w:pPr>
+      <w:r>
+        <w:rPr>
+          <w:rFonts w:ascii="Consolas" w:eastAsia="宋体" w:hAnsi="Consolas" w:cs="Consolas"/>
+          <w:color w:val="000000"/>
+          <w:sz w:val="18"/>
+          <w:szCs w:val="18"/>
+          <w:bdr w:val="none" w:sz="0" w:space="0" w:color="auto" w:frame="1"/>
+        </w:rPr>
+        <w:t>        "Id": "atlassian account"  </w:t>
+      </w:r>
+    </w:p>
+    <w:p>
+      <w:pPr>
+        <w:numPr>
+          <w:ilvl w:val="0"/>
+          <w:numId w:val="1"/>
+        </w:numPr>
+        <w:pBdr>
+          <w:left w:val="single" w:sz="18" w:space="0" w:color="6CE26C"/>
+        </w:pBdr>
+        <w:shd w:val="clear" w:color="auto" w:fill="FFFFFF"/>
+        <w:adjustRightInd/>
+        <w:snapToGrid/>
+        <w:spacing w:beforeAutospacing="1" w:after="0" w:afterAutospacing="1" w:line="270" w:lineRule="atLeast"/>
+        <w:ind w:left="1320"/>
+        <w:rPr>
+          <w:rFonts w:ascii="Consolas" w:eastAsia="宋体" w:hAnsi="Consolas" w:cs="Consolas"/>
+          <w:color w:val="5C5C5C"/>
+          <w:sz w:val="18"/>
+          <w:szCs w:val="18"/>
+        </w:rPr>
+      </w:pPr>
+      <w:r>
+        <w:rPr>
+          <w:rFonts w:ascii="Consolas" w:eastAsia="宋体" w:hAnsi="Consolas" w:cs="Consolas"/>
+          <w:color w:val="000000"/>
+          <w:sz w:val="18"/>
+          <w:szCs w:val="18"/>
+          <w:bdr w:val="none" w:sz="0" w:space="0" w:color="auto" w:frame="1"/>
+        </w:rPr>
+        <w:t>      },  </w:t>
+      </w:r>
+    </w:p>
+    <w:p>
+      <w:pPr>
+        <w:numPr>
+          <w:ilvl w:val="0"/>
+          <w:numId w:val="1"/>
+        </w:numPr>
+        <w:pBdr>
+          <w:left w:val="single" w:sz="18" w:space="0" w:color="6CE26C"/>
+        </w:pBdr>
+        <w:shd w:val="clear" w:color="auto" w:fill="F8F8F8"/>
+        <w:adjustRightInd/>
+        <w:snapToGrid/>
+        <w:spacing w:beforeAutospacing="1" w:after="0" w:afterAutospacing="1" w:line="270" w:lineRule="atLeast"/>
+        <w:ind w:left="1320"/>
+        <w:rPr>
+          <w:rFonts w:ascii="Consolas" w:eastAsia="宋体" w:hAnsi="Consolas" w:cs="Consolas"/>
+          <w:color w:val="5C5C5C"/>
+          <w:sz w:val="18"/>
+          <w:szCs w:val="18"/>
+        </w:rPr>
+      </w:pPr>
+      <w:r>
+        <w:rPr>
+          <w:rFonts w:ascii="Consolas" w:eastAsia="宋体" w:hAnsi="Consolas" w:cs="Consolas"/>
+          <w:color w:val="000000"/>
+          <w:sz w:val="18"/>
+          <w:szCs w:val="18"/>
+          <w:bdr w:val="none" w:sz="0" w:space="0" w:color="auto" w:frame="1"/>
+        </w:rPr>
+        <w:t>      "BaseUrl": "https://id.atlassian.com/"  </w:t>
+      </w:r>
+    </w:p>
+    <w:p>
+      <w:pPr>
+        <w:numPr>
+          <w:ilvl w:val="0"/>
+          <w:numId w:val="1"/>
+        </w:numPr>
+        <w:pBdr>
+          <w:left w:val="single" w:sz="18" w:space="0" w:color="6CE26C"/>
+        </w:pBdr>
+        <w:shd w:val="clear" w:color="auto" w:fill="FFFFFF"/>
+        <w:adjustRightInd/>
+        <w:snapToGrid/>
+        <w:spacing w:beforeAutospacing="1" w:after="0" w:afterAutospacing="1" w:line="270" w:lineRule="atLeast"/>
+        <w:ind w:left="1320"/>
+        <w:rPr>
+          <w:rFonts w:ascii="Consolas" w:eastAsia="宋体" w:hAnsi="Consolas" w:cs="Consolas"/>
+          <w:color w:val="5C5C5C"/>
+          <w:sz w:val="18"/>
+          <w:szCs w:val="18"/>
+        </w:rPr>
+      </w:pPr>
+      <w:r>
+        <w:rPr>
+          <w:rFonts w:ascii="Consolas" w:eastAsia="宋体" w:hAnsi="Consolas" w:cs="Consolas"/>
+          <w:color w:val="000000"/>
+          <w:sz w:val="18"/>
+          <w:szCs w:val="18"/>
+          <w:bdr w:val="none" w:sz="0" w:space="0" w:color="auto" w:frame="1"/>
+        </w:rPr>
+        <w:t>    },  </w:t>
+      </w:r>
+    </w:p>
+    <w:p>
+      <w:pPr>
+        <w:numPr>
+          <w:ilvl w:val="0"/>
+          <w:numId w:val="1"/>
+        </w:numPr>
+        <w:pBdr>
+          <w:left w:val="single" w:sz="18" w:space="0" w:color="6CE26C"/>
+        </w:pBdr>
+        <w:shd w:val="clear" w:color="auto" w:fill="F8F8F8"/>
+        <w:adjustRightInd/>
+        <w:snapToGrid/>
+        <w:spacing w:beforeAutospacing="1" w:after="0" w:afterAutospacing="1" w:line="270" w:lineRule="atLeast"/>
+        <w:ind w:left="1320"/>
+        <w:rPr>
+          <w:rFonts w:ascii="Consolas" w:eastAsia="宋体" w:hAnsi="Consolas" w:cs="Consolas"/>
+          <w:color w:val="5C5C5C"/>
+          <w:sz w:val="18"/>
+          <w:szCs w:val="18"/>
+        </w:rPr>
+      </w:pPr>
+      <w:r>
+        <w:rPr>
+          <w:rFonts w:ascii="Consolas" w:eastAsia="宋体" w:hAnsi="Consolas" w:cs="Consolas"/>
+          <w:color w:val="000000"/>
+          <w:sz w:val="18"/>
+          <w:szCs w:val="18"/>
+          <w:bdr w:val="none" w:sz="0" w:space="0" w:color="auto" w:frame="1"/>
+        </w:rPr>
+        <w:t>    "Credentials": {  </w:t>
+      </w:r>
+    </w:p>
+    <w:p>
+      <w:pPr>
+        <w:numPr>
+          <w:ilvl w:val="0"/>
+          <w:numId w:val="1"/>
+        </w:numPr>
+        <w:pBdr>
+          <w:left w:val="single" w:sz="18" w:space="0" w:color="6CE26C"/>
+        </w:pBdr>
+        <w:shd w:val="clear" w:color="auto" w:fill="FFFFFF"/>
+        <w:adjustRightInd/>
+        <w:snapToGrid/>
+        <w:spacing w:beforeAutospacing="1" w:after="0" w:afterAutospacing="1" w:line="270" w:lineRule="atLeast"/>
+        <w:ind w:left="1320"/>
+        <w:rPr>
+          <w:rFonts w:ascii="Consolas" w:eastAsia="宋体" w:hAnsi="Consolas" w:cs="Consolas"/>
+          <w:color w:val="5C5C5C"/>
+          <w:sz w:val="18"/>
+          <w:szCs w:val="18"/>
+        </w:rPr>
+      </w:pPr>
+      <w:r>
+        <w:rPr>
+          <w:rFonts w:ascii="Consolas" w:eastAsia="宋体" w:hAnsi="Consolas" w:cs="Consolas"/>
+          <w:color w:val="000000"/>
+          <w:sz w:val="18"/>
+          <w:szCs w:val="18"/>
+          <w:bdr w:val="none" w:sz="0" w:space="0" w:color="auto" w:frame="1"/>
+        </w:rPr>
+        <w:t>      "$id": "4",  </w:t>
+      </w:r>
+    </w:p>
+    <w:p>
+      <w:pPr>
+        <w:numPr>
+          <w:ilvl w:val="0"/>
+          <w:numId w:val="1"/>
+        </w:numPr>
+        <w:pBdr>
+          <w:left w:val="single" w:sz="18" w:space="0" w:color="6CE26C"/>
+        </w:pBdr>
+        <w:shd w:val="clear" w:color="auto" w:fill="F8F8F8"/>
+        <w:adjustRightInd/>
+        <w:snapToGrid/>
+        <w:spacing w:beforeAutospacing="1" w:after="0" w:afterAutospacing="1" w:line="270" w:lineRule="atLeast"/>
+        <w:ind w:left="1320"/>
+        <w:rPr>
+          <w:rFonts w:ascii="Consolas" w:eastAsia="宋体" w:hAnsi="Consolas" w:cs="Consolas"/>
+          <w:color w:val="5C5C5C"/>
+          <w:sz w:val="18"/>
+          <w:szCs w:val="18"/>
+        </w:rPr>
+      </w:pPr>
+      <w:r>
+        <w:rPr>
+          <w:rFonts w:ascii="Consolas" w:eastAsia="宋体" w:hAnsi="Consolas" w:cs="Consolas"/>
+          <w:color w:val="000000"/>
+          <w:sz w:val="18"/>
+          <w:szCs w:val="18"/>
+          <w:bdr w:val="none" w:sz="0" w:space="0" w:color="auto" w:frame="1"/>
+        </w:rPr>
+        <w:t>      "$type": "SourceTree.Model.BasicAuthCredentials, SourceTree.Api.Account",  </w:t>
+      </w:r>
+    </w:p>
+    <w:p>
+      <w:pPr>
+        <w:numPr>
+          <w:ilvl w:val="0"/>
+          <w:numId w:val="1"/>
+        </w:numPr>
+        <w:pBdr>
+          <w:left w:val="single" w:sz="18" w:space="0" w:color="6CE26C"/>
+        </w:pBdr>
+        <w:shd w:val="clear" w:color="auto" w:fill="FFFFFF"/>
+        <w:adjustRightInd/>
+        <w:snapToGrid/>
+        <w:spacing w:beforeAutospacing="1" w:after="0" w:afterAutospacing="1" w:line="270" w:lineRule="atLeast"/>
+        <w:ind w:left="1320"/>
+        <w:rPr>
+          <w:rFonts w:ascii="Consolas" w:eastAsia="宋体" w:hAnsi="Consolas" w:cs="Consolas"/>
+          <w:color w:val="5C5C5C"/>
+          <w:sz w:val="18"/>
+          <w:szCs w:val="18"/>
+        </w:rPr>
+      </w:pPr>
+      <w:r>
+        <w:rPr>
+          <w:rFonts w:ascii="Consolas" w:eastAsia="宋体" w:hAnsi="Consolas" w:cs="Consolas"/>
+          <w:color w:val="000000"/>
+          <w:sz w:val="18"/>
+          <w:szCs w:val="18"/>
+          <w:bdr w:val="none" w:sz="0" w:space="0" w:color="auto" w:frame="1"/>
+        </w:rPr>
+        <w:t>      "Username": "",  </w:t>
+      </w:r>
+    </w:p>
+    <w:p>
+      <w:pPr>
+        <w:numPr>
+          <w:ilvl w:val="0"/>
+          <w:numId w:val="1"/>
+        </w:numPr>
+        <w:pBdr>
+          <w:left w:val="single" w:sz="18" w:space="0" w:color="6CE26C"/>
+        </w:pBdr>
+        <w:shd w:val="clear" w:color="auto" w:fill="F8F8F8"/>
+        <w:adjustRightInd/>
+        <w:snapToGrid/>
+        <w:spacing w:beforeAutospacing="1" w:after="0" w:afterAutospacing="1" w:line="270" w:lineRule="atLeast"/>
+        <w:ind w:left="1320"/>
+        <w:rPr>
+          <w:rFonts w:ascii="Consolas" w:eastAsia="宋体" w:hAnsi="Consolas" w:cs="Consolas"/>
+          <w:color w:val="5C5C5C"/>
+          <w:sz w:val="18"/>
+          <w:szCs w:val="18"/>
+        </w:rPr>
+      </w:pPr>
+      <w:r>
+        <w:rPr>
+          <w:rFonts w:ascii="Consolas" w:eastAsia="宋体" w:hAnsi="Consolas" w:cs="Consolas"/>
+          <w:color w:val="000000"/>
+          <w:sz w:val="18"/>
+          <w:szCs w:val="18"/>
+          <w:bdr w:val="none" w:sz="0" w:space="0" w:color="auto" w:frame="1"/>
+        </w:rPr>
+        <w:t>      "Email": null  </w:t>
+      </w:r>
+    </w:p>
+    <w:p>
+      <w:pPr>
+        <w:numPr>
+          <w:ilvl w:val="0"/>
+          <w:numId w:val="1"/>
+        </w:numPr>
+        <w:pBdr>
+          <w:left w:val="single" w:sz="18" w:space="0" w:color="6CE26C"/>
+        </w:pBdr>
+        <w:shd w:val="clear" w:color="auto" w:fill="FFFFFF"/>
+        <w:adjustRightInd/>
+        <w:snapToGrid/>
+        <w:spacing w:beforeAutospacing="1" w:after="0" w:afterAutospacing="1" w:line="270" w:lineRule="atLeast"/>
+        <w:ind w:left="1320"/>
+        <w:rPr>
+          <w:rFonts w:ascii="Consolas" w:eastAsia="宋体" w:hAnsi="Consolas" w:cs="Consolas"/>
+          <w:color w:val="5C5C5C"/>
+          <w:sz w:val="18"/>
+          <w:szCs w:val="18"/>
+        </w:rPr>
+      </w:pPr>
+      <w:r>
+        <w:rPr>
+          <w:rFonts w:ascii="Consolas" w:eastAsia="宋体" w:hAnsi="Consolas" w:cs="Consolas"/>
+          <w:color w:val="000000"/>
+          <w:sz w:val="18"/>
+          <w:szCs w:val="18"/>
+          <w:bdr w:val="none" w:sz="0" w:space="0" w:color="auto" w:frame="1"/>
+        </w:rPr>
+        <w:t>    },  </w:t>
+      </w:r>
+    </w:p>
+    <w:p>
+      <w:pPr>
+        <w:numPr>
+          <w:ilvl w:val="0"/>
+          <w:numId w:val="1"/>
+        </w:numPr>
+        <w:pBdr>
+          <w:left w:val="single" w:sz="18" w:space="0" w:color="6CE26C"/>
+        </w:pBdr>
+        <w:shd w:val="clear" w:color="auto" w:fill="F8F8F8"/>
+        <w:adjustRightInd/>
+        <w:snapToGrid/>
+        <w:spacing w:beforeAutospacing="1" w:after="0" w:afterAutospacing="1" w:line="270" w:lineRule="atLeast"/>
+        <w:ind w:left="1320"/>
+        <w:rPr>
+          <w:rFonts w:ascii="Consolas" w:eastAsia="宋体" w:hAnsi="Consolas" w:cs="Consolas"/>
+          <w:color w:val="5C5C5C"/>
+          <w:sz w:val="18"/>
+          <w:szCs w:val="18"/>
+        </w:rPr>
+      </w:pPr>
+      <w:r>
+        <w:rPr>
+          <w:rFonts w:ascii="Consolas" w:eastAsia="宋体" w:hAnsi="Consolas" w:cs="Consolas"/>
+          <w:color w:val="000000"/>
+          <w:sz w:val="18"/>
+          <w:szCs w:val="18"/>
+          <w:bdr w:val="none" w:sz="0" w:space="0" w:color="auto" w:frame="1"/>
+        </w:rPr>
+        <w:t>    "IsDefault": false  </w:t>
+      </w:r>
+    </w:p>
+    <w:p>
+      <w:pPr>
+        <w:numPr>
+          <w:ilvl w:val="0"/>
+          <w:numId w:val="1"/>
+        </w:numPr>
+        <w:pBdr>
+          <w:left w:val="single" w:sz="18" w:space="0" w:color="6CE26C"/>
+        </w:pBdr>
+        <w:shd w:val="clear" w:color="auto" w:fill="FFFFFF"/>
+        <w:adjustRightInd/>
+        <w:snapToGrid/>
+        <w:spacing w:beforeAutospacing="1" w:after="0" w:afterAutospacing="1" w:line="270" w:lineRule="atLeast"/>
+        <w:ind w:left="1320"/>
+        <w:rPr>
+          <w:rFonts w:ascii="Consolas" w:eastAsia="宋体" w:hAnsi="Consolas" w:cs="Consolas"/>
+          <w:color w:val="5C5C5C"/>
+          <w:sz w:val="18"/>
+          <w:szCs w:val="18"/>
+        </w:rPr>
+      </w:pPr>
+      <w:r>
+        <w:rPr>
+          <w:rFonts w:ascii="Consolas" w:eastAsia="宋体" w:hAnsi="Consolas" w:cs="Consolas"/>
+          <w:color w:val="000000"/>
+          <w:sz w:val="18"/>
+          <w:szCs w:val="18"/>
+          <w:bdr w:val="none" w:sz="0" w:space="0" w:color="auto" w:frame="1"/>
+        </w:rPr>
+        <w:t>  }  </w:t>
+      </w:r>
+    </w:p>
+    <w:p>
+      <w:pPr>
+        <w:numPr>
+          <w:ilvl w:val="0"/>
+          <w:numId w:val="1"/>
+        </w:numPr>
+        <w:pBdr>
+          <w:left w:val="single" w:sz="18" w:space="0" w:color="6CE26C"/>
+        </w:pBdr>
+        <w:shd w:val="clear" w:color="auto" w:fill="F8F8F8"/>
+        <w:adjustRightInd/>
+        <w:snapToGrid/>
+        <w:spacing w:beforeAutospacing="1" w:after="0" w:afterAutospacing="1" w:line="270" w:lineRule="atLeast"/>
+        <w:ind w:left="1320"/>
+        <w:rPr>
+          <w:rFonts w:ascii="Consolas" w:eastAsia="宋体" w:hAnsi="Consolas" w:cs="Consolas"/>
+          <w:color w:val="5C5C5C"/>
+          <w:sz w:val="18"/>
+          <w:szCs w:val="18"/>
+        </w:rPr>
+      </w:pPr>
+      <w:r>
+        <w:rPr>
+          <w:rFonts w:ascii="Consolas" w:eastAsia="宋体" w:hAnsi="Consolas" w:cs="Consolas"/>
+          <w:color w:val="000000"/>
+          <w:sz w:val="18"/>
+          <w:szCs w:val="18"/>
+          <w:bdr w:val="none" w:sz="0" w:space="0" w:color="auto" w:frame="1"/>
+        </w:rPr>
+        <w:t>]</w:t>
+      </w:r>
+      <w:r>
+        <w:rPr>
+          <w:rFonts w:ascii="Consolas" w:eastAsia="宋体" w:hAnsi="Consolas" w:cs="Consolas"/>
+          <w:b/>
+          <w:bCs/>
+          <w:color w:val="993300"/>
+          <w:sz w:val="18"/>
+        </w:rPr>
+        <w:t>&lt;/span&gt;</w:t>
+      </w:r>
+      <w:r>
+        <w:rPr>
+          <w:rFonts w:ascii="Consolas" w:eastAsia="宋体" w:hAnsi="Consolas" w:cs="Consolas"/>
+          <w:color w:val="000000"/>
+          <w:sz w:val="18"/>
+          <w:szCs w:val="18"/>
+          <w:bdr w:val="none" w:sz="0" w:space="0" w:color="auto" w:frame="1"/>
+        </w:rPr>
+        <w:t>  </w:t>
+      </w:r>
+    </w:p>
+    <w:p>
+      <w:pPr>
+        <w:adjustRightInd/>
+        <w:snapToGrid/>
+        <w:spacing w:after="0"/>
+        <w:rPr>
+          <w:rFonts w:ascii="宋体" w:eastAsia="宋体" w:hAnsi="宋体" w:cs="宋体"/>
           <w:sz w:val="28"/>
           <w:szCs w:val="28"/>
         </w:rPr>
-        <w:t>sourceTree</w:t>
-      </w:r>
+      </w:pPr>
+      <w:r>
+        <w:rPr>
+          <w:rFonts w:ascii="微软雅黑" w:hAnsi="微软雅黑" w:cs="宋体" w:hint="eastAsia"/>
+          <w:color w:val="454545"/>
+          <w:sz w:val="18"/>
+          <w:szCs w:val="18"/>
+          <w:shd w:val="clear" w:color="auto" w:fill="FFFFFF"/>
+        </w:rPr>
+        <w:br/>
+      </w:r>
+    </w:p>
+    <w:p>
+      <w:pPr>
+        <w:shd w:val="clear" w:color="auto" w:fill="FFFFFF"/>
+        <w:adjustRightInd/>
+        <w:snapToGrid/>
+        <w:spacing w:after="0"/>
+        <w:rPr>
+          <w:rFonts w:asciiTheme="minorEastAsia" w:eastAsiaTheme="minorEastAsia" w:hAnsiTheme="minorEastAsia" w:cs="Helvetica" w:hint="eastAsia"/>
+          <w:color w:val="333333"/>
+          <w:sz w:val="24"/>
+          <w:szCs w:val="24"/>
+          <w:shd w:val="clear" w:color="auto" w:fill="FEFEFE"/>
+        </w:rPr>
+      </w:pPr>
+      <w:r>
+        <w:rPr>
+          <w:rFonts w:asciiTheme="minorEastAsia" w:eastAsiaTheme="minorEastAsia" w:hAnsiTheme="minorEastAsia" w:cs="Helvetica" w:hint="eastAsia"/>
+          <w:color w:val="333333"/>
+          <w:sz w:val="24"/>
+          <w:szCs w:val="24"/>
+          <w:shd w:val="clear" w:color="auto" w:fill="FEFEFE"/>
+        </w:rPr>
+        <w:t>6.记得填写你的用户名和邮箱。</w:t>
+      </w:r>
+    </w:p>
+    <w:p>
+      <w:pPr>
+        <w:shd w:val="clear" w:color="auto" w:fill="FFFFFF"/>
+        <w:adjustRightInd/>
+        <w:snapToGrid/>
+        <w:spacing w:after="0"/>
+        <w:rPr>
+          <w:rFonts w:asciiTheme="minorEastAsia" w:eastAsiaTheme="minorEastAsia" w:hAnsiTheme="minorEastAsia" w:cs="Helvetica" w:hint="eastAsia"/>
+          <w:color w:val="333333"/>
+          <w:sz w:val="24"/>
+          <w:szCs w:val="24"/>
+          <w:shd w:val="clear" w:color="auto" w:fill="FEFEFE"/>
+        </w:rPr>
+      </w:pPr>
+      <w:r>
+        <w:rPr>
+          <w:rFonts w:asciiTheme="minorEastAsia" w:eastAsiaTheme="minorEastAsia" w:hAnsiTheme="minorEastAsia" w:cs="Helvetica" w:hint="eastAsia"/>
+          <w:color w:val="333333"/>
+          <w:sz w:val="24"/>
+          <w:szCs w:val="24"/>
+          <w:shd w:val="clear" w:color="auto" w:fill="FEFEFE"/>
+        </w:rPr>
+        <w:t>7</w:t>
+      </w:r>
+      <w:r>
+        <w:rPr>
+          <w:rFonts w:asciiTheme="minorEastAsia" w:eastAsiaTheme="minorEastAsia" w:hAnsiTheme="minorEastAsia" w:cs="Helvetica"/>
+          <w:color w:val="333333"/>
+          <w:sz w:val="24"/>
+          <w:szCs w:val="24"/>
+          <w:shd w:val="clear" w:color="auto" w:fill="FEFEFE"/>
+        </w:rPr>
+        <w:t>.重新打开SourceTree，已经可以进入主窗口了。</w:t>
+      </w:r>
+    </w:p>
+    <w:p>
+      <w:pPr>
+        <w:pStyle w:val="a7"/>
+        <w:shd w:val="clear" w:color="auto" w:fill="FFFFFF"/>
+        <w:spacing w:before="0" w:beforeAutospacing="0" w:after="375" w:afterAutospacing="0"/>
+        <w:rPr>
+          <w:rFonts w:asciiTheme="minorEastAsia" w:eastAsiaTheme="minorEastAsia" w:hAnsiTheme="minorEastAsia" w:cs="Arial"/>
+          <w:color w:val="2F2F2F"/>
+        </w:rPr>
+      </w:pPr>
+      <w:r>
+        <w:rPr>
+          <w:rFonts w:asciiTheme="minorEastAsia" w:eastAsiaTheme="minorEastAsia" w:hAnsiTheme="minorEastAsia" w:cs="Helvetica" w:hint="eastAsia"/>
+          <w:color w:val="333333"/>
+          <w:shd w:val="clear" w:color="auto" w:fill="FEFEFE"/>
+        </w:rPr>
+        <w:t>8.</w:t>
+      </w:r>
+      <w:r>
+        <w:rPr>
+          <w:rFonts w:asciiTheme="minorEastAsia" w:eastAsiaTheme="minorEastAsia" w:hAnsiTheme="minorEastAsia" w:cs="Arial"/>
+          <w:color w:val="2F2F2F"/>
+        </w:rPr>
+        <w:t xml:space="preserve"> 登录注册成功后，弹出设置puttykey的界面，点击“取消”即可。</w:t>
+      </w:r>
+    </w:p>
+    <w:p>
+      <w:pPr>
+        <w:shd w:val="clear" w:color="auto" w:fill="FFFFFF"/>
+        <w:adjustRightInd/>
+        <w:snapToGrid/>
+        <w:spacing w:after="0"/>
+        <w:jc w:val="center"/>
+        <w:rPr>
+          <w:rFonts w:ascii="Arial" w:eastAsia="宋体" w:hAnsi="Arial" w:cs="Arial"/>
+          <w:color w:val="2F2F2F"/>
+          <w:sz w:val="24"/>
+          <w:szCs w:val="24"/>
+        </w:rPr>
+      </w:pPr>
+      <w:r>
+        <w:rPr>
+          <w:rFonts w:ascii="Arial" w:eastAsia="宋体" w:hAnsi="Arial" w:cs="Arial"/>
+          <w:noProof/>
+          <w:color w:val="2F2F2F"/>
+          <w:sz w:val="24"/>
+          <w:szCs w:val="24"/>
+        </w:rPr>
+        <w:drawing>
+          <wp:inline distT="0" distB="0" distL="0" distR="0">
+            <wp:extent cx="4286250" cy="1219200"/>
+            <wp:effectExtent l="19050" t="0" r="0" b="0"/>
+            <wp:docPr id="3" name="图片 1" descr="http://upload-images.jianshu.io/upload_images/2766005-b66ee32af4f53119.png?imageMogr2/auto-orient/strip%7CimageView2/2/w/1240"/>
+            <wp:cNvGraphicFramePr>
+              <a:graphicFrameLocks xmlns:a="http://schemas.openxmlformats.org/drawingml/2006/main" noChangeAspect="1"/>
+            </wp:cNvGraphicFramePr>
+            <a:graphic xmlns:a="http://schemas.openxmlformats.org/drawingml/2006/main">
+              <a:graphicData uri="http://schemas.openxmlformats.org/drawingml/2006/picture">
+                <pic:pic xmlns:pic="http://schemas.openxmlformats.org/drawingml/2006/picture">
+                  <pic:nvPicPr>
+                    <pic:cNvPr id="0" name="Picture 1" descr="http://upload-images.jianshu.io/upload_images/2766005-b66ee32af4f53119.png?imageMogr2/auto-orient/strip%7CimageView2/2/w/1240"/>
+                    <pic:cNvPicPr>
+                      <a:picLocks noChangeAspect="1" noChangeArrowheads="1"/>
+                    </pic:cNvPicPr>
+                  </pic:nvPicPr>
+                  <pic:blipFill>
+                    <a:blip r:embed="rId11" cstate="print"/>
+                    <a:srcRect/>
+                    <a:stretch>
+                      <a:fillRect/>
+                    </a:stretch>
+                  </pic:blipFill>
+                  <pic:spPr bwMode="auto">
+                    <a:xfrm>
+                      <a:off x="0" y="0"/>
+                      <a:ext cx="4286250" cy="1219200"/>
+                    </a:xfrm>
+                    <a:prstGeom prst="rect">
+                      <a:avLst/>
+                    </a:prstGeom>
+                    <a:noFill/>
+                    <a:ln w="9525">
+                      <a:noFill/>
+                      <a:miter lim="800000"/>
+                      <a:headEnd/>
+                      <a:tailEnd/>
+                    </a:ln>
+                  </pic:spPr>
+                </pic:pic>
+              </a:graphicData>
+            </a:graphic>
+          </wp:inline>
+        </w:drawing>
+      </w:r>
+    </w:p>
+    <w:p>
+      <w:pPr>
+        <w:shd w:val="clear" w:color="auto" w:fill="FFFFFF"/>
+        <w:adjustRightInd/>
+        <w:snapToGrid/>
+        <w:spacing w:after="0"/>
+        <w:jc w:val="center"/>
+        <w:rPr>
+          <w:rFonts w:ascii="Arial" w:eastAsia="宋体" w:hAnsi="Arial" w:cs="Arial"/>
+          <w:color w:val="969696"/>
+          <w:sz w:val="21"/>
+          <w:szCs w:val="21"/>
+        </w:rPr>
+      </w:pPr>
+      <w:r>
+        <w:rPr>
+          <w:rFonts w:ascii="Arial" w:eastAsia="宋体" w:hAnsi="Arial" w:cs="Arial"/>
+          <w:color w:val="969696"/>
+          <w:sz w:val="21"/>
+          <w:szCs w:val="21"/>
+        </w:rPr>
+        <w:t>5.png</w:t>
+      </w:r>
+    </w:p>
+    <w:p>
+      <w:pPr>
+        <w:shd w:val="clear" w:color="auto" w:fill="FFFFFF"/>
+        <w:adjustRightInd/>
+        <w:snapToGrid/>
+        <w:spacing w:after="375"/>
+        <w:rPr>
+          <w:rFonts w:ascii="Arial" w:eastAsia="宋体" w:hAnsi="Arial" w:cs="Arial"/>
+          <w:color w:val="2F2F2F"/>
+          <w:sz w:val="24"/>
+          <w:szCs w:val="24"/>
+        </w:rPr>
+      </w:pPr>
+      <w:r>
+        <w:rPr>
+          <w:rFonts w:ascii="Arial" w:eastAsia="宋体" w:hAnsi="Arial" w:cs="Arial"/>
+          <w:color w:val="2F2F2F"/>
+          <w:sz w:val="24"/>
+          <w:szCs w:val="24"/>
+        </w:rPr>
+        <w:br/>
+      </w:r>
+      <w:r>
+        <w:rPr>
+          <w:rFonts w:ascii="Arial" w:eastAsia="宋体" w:hAnsi="Arial" w:cs="Arial"/>
+          <w:color w:val="2F2F2F"/>
+          <w:sz w:val="24"/>
+          <w:szCs w:val="24"/>
+        </w:rPr>
+        <w:t>点击</w:t>
+      </w:r>
+      <w:r>
+        <w:rPr>
+          <w:rFonts w:ascii="Arial" w:eastAsia="宋体" w:hAnsi="Arial" w:cs="Arial"/>
+          <w:color w:val="2F2F2F"/>
+          <w:sz w:val="24"/>
+          <w:szCs w:val="24"/>
+        </w:rPr>
+        <w:t>“</w:t>
+      </w:r>
+      <w:r>
+        <w:rPr>
+          <w:rFonts w:ascii="Arial" w:eastAsia="宋体" w:hAnsi="Arial" w:cs="Arial"/>
+          <w:color w:val="2F2F2F"/>
+          <w:sz w:val="24"/>
+          <w:szCs w:val="24"/>
+        </w:rPr>
+        <w:t>取消</w:t>
+      </w:r>
+      <w:r>
+        <w:rPr>
+          <w:rFonts w:ascii="Arial" w:eastAsia="宋体" w:hAnsi="Arial" w:cs="Arial"/>
+          <w:color w:val="2F2F2F"/>
+          <w:sz w:val="24"/>
+          <w:szCs w:val="24"/>
+        </w:rPr>
+        <w:t>”</w:t>
+      </w:r>
+      <w:r>
+        <w:rPr>
+          <w:rFonts w:ascii="Arial" w:eastAsia="宋体" w:hAnsi="Arial" w:cs="Arial"/>
+          <w:color w:val="2F2F2F"/>
+          <w:sz w:val="24"/>
+          <w:szCs w:val="24"/>
+        </w:rPr>
+        <w:t>按钮，弹出如下提示框：</w:t>
+      </w:r>
+    </w:p>
+    <w:p>
+      <w:pPr>
+        <w:shd w:val="clear" w:color="auto" w:fill="FFFFFF"/>
+        <w:adjustRightInd/>
+        <w:snapToGrid/>
+        <w:spacing w:after="0"/>
+        <w:jc w:val="center"/>
+        <w:rPr>
+          <w:rFonts w:ascii="Arial" w:eastAsia="宋体" w:hAnsi="Arial" w:cs="Arial"/>
+          <w:color w:val="2F2F2F"/>
+          <w:sz w:val="24"/>
+          <w:szCs w:val="24"/>
+        </w:rPr>
+      </w:pPr>
+      <w:r>
+        <w:rPr>
+          <w:rFonts w:ascii="Arial" w:eastAsia="宋体" w:hAnsi="Arial" w:cs="Arial"/>
+          <w:noProof/>
+          <w:color w:val="2F2F2F"/>
+          <w:sz w:val="24"/>
+          <w:szCs w:val="24"/>
+        </w:rPr>
+        <w:drawing>
+          <wp:inline distT="0" distB="0" distL="0" distR="0">
+            <wp:extent cx="4286250" cy="1219200"/>
+            <wp:effectExtent l="19050" t="0" r="0" b="0"/>
+            <wp:docPr id="2" name="图片 2" descr="http://upload-images.jianshu.io/upload_images/2766005-b85d1950bb82932e.png?imageMogr2/auto-orient/strip%7CimageView2/2/w/1240"/>
+            <wp:cNvGraphicFramePr>
+              <a:graphicFrameLocks xmlns:a="http://schemas.openxmlformats.org/drawingml/2006/main" noChangeAspect="1"/>
+            </wp:cNvGraphicFramePr>
+            <a:graphic xmlns:a="http://schemas.openxmlformats.org/drawingml/2006/main">
+              <a:graphicData uri="http://schemas.openxmlformats.org/drawingml/2006/picture">
+                <pic:pic xmlns:pic="http://schemas.openxmlformats.org/drawingml/2006/picture">
+                  <pic:nvPicPr>
+                    <pic:cNvPr id="0" name="Picture 2" descr="http://upload-images.jianshu.io/upload_images/2766005-b85d1950bb82932e.png?imageMogr2/auto-orient/strip%7CimageView2/2/w/1240"/>
+                    <pic:cNvPicPr>
+                      <a:picLocks noChangeAspect="1" noChangeArrowheads="1"/>
+                    </pic:cNvPicPr>
+                  </pic:nvPicPr>
+                  <pic:blipFill>
+                    <a:blip r:embed="rId11" cstate="print"/>
+                    <a:srcRect/>
+                    <a:stretch>
+                      <a:fillRect/>
+                    </a:stretch>
+                  </pic:blipFill>
+                  <pic:spPr bwMode="auto">
+                    <a:xfrm>
+                      <a:off x="0" y="0"/>
+                      <a:ext cx="4286250" cy="1219200"/>
+                    </a:xfrm>
+                    <a:prstGeom prst="rect">
+                      <a:avLst/>
+                    </a:prstGeom>
+                    <a:noFill/>
+                    <a:ln w="9525">
+                      <a:noFill/>
+                      <a:miter lim="800000"/>
+                      <a:headEnd/>
+                      <a:tailEnd/>
+                    </a:ln>
+                  </pic:spPr>
+                </pic:pic>
+              </a:graphicData>
+            </a:graphic>
+          </wp:inline>
+        </w:drawing>
+      </w:r>
+    </w:p>
+    <w:p>
+      <w:pPr>
+        <w:shd w:val="clear" w:color="auto" w:fill="FFFFFF"/>
+        <w:adjustRightInd/>
+        <w:snapToGrid/>
+        <w:spacing w:after="0"/>
+        <w:jc w:val="center"/>
+        <w:rPr>
+          <w:rFonts w:ascii="Arial" w:eastAsia="宋体" w:hAnsi="Arial" w:cs="Arial"/>
+          <w:color w:val="969696"/>
+          <w:sz w:val="21"/>
+          <w:szCs w:val="21"/>
+        </w:rPr>
+      </w:pPr>
+      <w:r>
+        <w:rPr>
+          <w:rFonts w:ascii="Arial" w:eastAsia="宋体" w:hAnsi="Arial" w:cs="Arial"/>
+          <w:color w:val="969696"/>
+          <w:sz w:val="21"/>
+          <w:szCs w:val="21"/>
+        </w:rPr>
+        <w:t>6.png</w:t>
+      </w:r>
+    </w:p>
+    <w:p>
+      <w:pPr>
+        <w:shd w:val="clear" w:color="auto" w:fill="FFFFFF"/>
+        <w:adjustRightInd/>
+        <w:snapToGrid/>
+        <w:spacing w:after="375"/>
+        <w:rPr>
+          <w:rFonts w:ascii="Arial" w:eastAsia="宋体" w:hAnsi="Arial" w:cs="Arial"/>
+          <w:color w:val="2F2F2F"/>
+          <w:sz w:val="24"/>
+          <w:szCs w:val="24"/>
+        </w:rPr>
+      </w:pPr>
+      <w:r>
+        <w:rPr>
+          <w:rFonts w:ascii="Arial" w:eastAsia="宋体" w:hAnsi="Arial" w:cs="Arial"/>
+          <w:color w:val="2F2F2F"/>
+          <w:sz w:val="24"/>
+          <w:szCs w:val="24"/>
+        </w:rPr>
+        <w:br/>
+      </w:r>
+      <w:r>
+        <w:rPr>
+          <w:rFonts w:ascii="Arial" w:eastAsia="宋体" w:hAnsi="Arial" w:cs="Arial"/>
+          <w:color w:val="2F2F2F"/>
+          <w:sz w:val="24"/>
+          <w:szCs w:val="24"/>
+        </w:rPr>
+        <w:t>此时进入到</w:t>
+      </w:r>
+      <w:r>
+        <w:rPr>
+          <w:rFonts w:ascii="Arial" w:eastAsia="宋体" w:hAnsi="Arial" w:cs="Arial"/>
+          <w:color w:val="2F2F2F"/>
+          <w:sz w:val="24"/>
+          <w:szCs w:val="24"/>
+        </w:rPr>
+        <w:t>sourcetree</w:t>
+      </w:r>
+      <w:r>
+        <w:rPr>
+          <w:rFonts w:ascii="Arial" w:eastAsia="宋体" w:hAnsi="Arial" w:cs="Arial"/>
+          <w:color w:val="2F2F2F"/>
+          <w:sz w:val="24"/>
+          <w:szCs w:val="24"/>
+        </w:rPr>
+        <w:t>的主界面，现在就可以使用</w:t>
+      </w:r>
+      <w:r>
+        <w:rPr>
+          <w:rFonts w:ascii="Arial" w:eastAsia="宋体" w:hAnsi="Arial" w:cs="Arial"/>
+          <w:color w:val="2F2F2F"/>
+          <w:sz w:val="24"/>
+          <w:szCs w:val="24"/>
+        </w:rPr>
+        <w:t>sourcetree</w:t>
+      </w:r>
+      <w:r>
+        <w:rPr>
+          <w:rFonts w:ascii="Arial" w:eastAsia="宋体" w:hAnsi="Arial" w:cs="Arial"/>
+          <w:color w:val="2F2F2F"/>
+          <w:sz w:val="24"/>
+          <w:szCs w:val="24"/>
+        </w:rPr>
+        <w:t>啦。</w:t>
+      </w:r>
+    </w:p>
+    <w:p>
+      <w:pPr>
+        <w:shd w:val="clear" w:color="auto" w:fill="FFFFFF"/>
+        <w:adjustRightInd/>
+        <w:snapToGrid/>
+        <w:spacing w:after="0"/>
+        <w:rPr>
+          <w:rFonts w:ascii="微软雅黑" w:hAnsi="微软雅黑" w:cs="宋体"/>
+          <w:color w:val="454545"/>
+          <w:sz w:val="28"/>
+          <w:szCs w:val="28"/>
+        </w:rPr>
+      </w:pPr>
+    </w:p>
+    <w:p>
+      <w:pPr>
+        <w:pStyle w:val="a7"/>
+        <w:shd w:val="clear" w:color="auto" w:fill="FEFEFE"/>
+        <w:spacing w:before="0" w:beforeAutospacing="0" w:after="0" w:afterAutospacing="0" w:line="408" w:lineRule="atLeast"/>
+        <w:ind w:firstLine="240"/>
+        <w:rPr>
+          <w:rFonts w:asciiTheme="minorEastAsia" w:eastAsiaTheme="minorEastAsia" w:hAnsiTheme="minorEastAsia" w:cs="Helvetica" w:hint="eastAsia"/>
+          <w:color w:val="333333"/>
+        </w:rPr>
+      </w:pPr>
+      <w:r>
+        <w:rPr>
+          <w:rFonts w:asciiTheme="minorEastAsia" w:eastAsiaTheme="minorEastAsia" w:hAnsiTheme="minorEastAsia" w:cs="Helvetica" w:hint="eastAsia"/>
+          <w:color w:val="333333"/>
+        </w:rPr>
+        <w:lastRenderedPageBreak/>
+        <w:t>9.</w:t>
+      </w:r>
+      <w:r>
+        <w:rPr>
+          <w:rFonts w:asciiTheme="minorEastAsia" w:eastAsiaTheme="minorEastAsia" w:hAnsiTheme="minorEastAsia" w:cs="Helvetica" w:hint="eastAsia"/>
+          <w:color w:val="333333"/>
+        </w:rPr>
+        <w:t>记得设置sourceTree的导航栏</w:t>
+      </w:r>
+      <w:r>
+        <w:rPr>
+          <w:rFonts w:asciiTheme="minorEastAsia" w:eastAsiaTheme="minorEastAsia" w:hAnsiTheme="minorEastAsia" w:cs="Helvetica"/>
+          <w:color w:val="333333"/>
+        </w:rPr>
+        <w:t>—</w:t>
+      </w:r>
+      <w:r>
+        <w:rPr>
+          <w:rFonts w:asciiTheme="minorEastAsia" w:eastAsiaTheme="minorEastAsia" w:hAnsiTheme="minorEastAsia" w:cs="Helvetica" w:hint="eastAsia"/>
+          <w:color w:val="333333"/>
+        </w:rPr>
+        <w:t>》工具-》选项-》出现设置的弹框 设置！记得加载你本地创建github的.ssh 点击OPenssh</w:t>
+      </w:r>
+    </w:p>
+    <w:p>
+      <w:pPr>
+        <w:pStyle w:val="a7"/>
+        <w:shd w:val="clear" w:color="auto" w:fill="FEFEFE"/>
+        <w:spacing w:before="0" w:beforeAutospacing="0" w:after="0" w:afterAutospacing="0" w:line="408" w:lineRule="atLeast"/>
+        <w:ind w:firstLine="240"/>
+        <w:rPr>
+          <w:rFonts w:asciiTheme="minorEastAsia" w:eastAsiaTheme="minorEastAsia" w:hAnsiTheme="minorEastAsia" w:cs="Helvetica" w:hint="eastAsia"/>
+          <w:color w:val="333333"/>
+        </w:rPr>
+      </w:pPr>
+    </w:p>
+    <w:p>
+      <w:pPr>
+        <w:pStyle w:val="a7"/>
+        <w:shd w:val="clear" w:color="auto" w:fill="FEFEFE"/>
+        <w:spacing w:before="0" w:beforeAutospacing="0" w:after="0" w:afterAutospacing="0" w:line="408" w:lineRule="atLeast"/>
+        <w:ind w:firstLine="240"/>
+        <w:rPr>
+          <w:rFonts w:asciiTheme="minorEastAsia" w:eastAsiaTheme="minorEastAsia" w:hAnsiTheme="minorEastAsia" w:cs="Helvetica" w:hint="eastAsia"/>
+          <w:color w:val="333333"/>
+        </w:rPr>
+      </w:pPr>
+      <w:r>
+        <w:rPr>
+          <w:rFonts w:asciiTheme="minorEastAsia" w:eastAsiaTheme="minorEastAsia" w:hAnsiTheme="minorEastAsia" w:cs="Helvetica"/>
+          <w:noProof/>
+          <w:color w:val="333333"/>
+        </w:rPr>
+        <w:drawing>
+          <wp:inline distT="0" distB="0" distL="0" distR="0">
+            <wp:extent cx="5274310" cy="3940175"/>
+            <wp:effectExtent l="19050" t="0" r="2540" b="0"/>
+            <wp:docPr id="4" name="图片 3" descr="toolSet.jpg"/>
+            <wp:cNvGraphicFramePr>
+              <a:graphicFrameLocks xmlns:a="http://schemas.openxmlformats.org/drawingml/2006/main" noChangeAspect="1"/>
+            </wp:cNvGraphicFramePr>
+            <a:graphic xmlns:a="http://schemas.openxmlformats.org/drawingml/2006/main">
+              <a:graphicData uri="http://schemas.openxmlformats.org/drawingml/2006/picture">
+                <pic:pic xmlns:pic="http://schemas.openxmlformats.org/drawingml/2006/picture">
+                  <pic:nvPicPr>
+                    <pic:cNvPr id="0" name="toolSet.jpg"/>
+                    <pic:cNvPicPr/>
+                  </pic:nvPicPr>
+                  <pic:blipFill>
+                    <a:blip r:embed="rId12" cstate="print"/>
+                    <a:stretch>
+                      <a:fillRect/>
+                    </a:stretch>
+                  </pic:blipFill>
+                  <pic:spPr>
+                    <a:xfrm>
+                      <a:off x="0" y="0"/>
+                      <a:ext cx="5274310" cy="3940175"/>
+                    </a:xfrm>
+                    <a:prstGeom prst="rect">
+                      <a:avLst/>
+                    </a:prstGeom>
+                  </pic:spPr>
+                </pic:pic>
+              </a:graphicData>
+            </a:graphic>
+          </wp:inline>
+        </w:drawing>
+      </w:r>
+    </w:p>
+    <w:p>
+      <w:pPr>
+        <w:pStyle w:val="a7"/>
+        <w:shd w:val="clear" w:color="auto" w:fill="FEFEFE"/>
+        <w:spacing w:before="0" w:beforeAutospacing="0" w:after="0" w:afterAutospacing="0" w:line="408" w:lineRule="atLeast"/>
+        <w:ind w:firstLine="240"/>
+        <w:rPr>
+          <w:rFonts w:asciiTheme="minorEastAsia" w:eastAsiaTheme="minorEastAsia" w:hAnsiTheme="minorEastAsia" w:cs="Helvetica"/>
+          <w:color w:val="333333"/>
+        </w:rPr>
+      </w:pPr>
+      <w:r>
+        <w:rPr>
+          <w:rFonts w:asciiTheme="minorEastAsia" w:eastAsiaTheme="minorEastAsia" w:hAnsiTheme="minorEastAsia" w:cs="Helvetica" w:hint="eastAsia"/>
+          <w:color w:val="333333"/>
+        </w:rPr>
+        <w:t>10.然后检出分支，切换分支是双击分支！</w:t>
+      </w:r>
+    </w:p>
+    <w:p>
+      <w:pPr>
+        <w:spacing w:line="220" w:lineRule="atLeast"/>
+        <w:rPr>
+          <w:sz w:val="28"/>
+          <w:szCs w:val="28"/>
+        </w:rPr>
+      </w:pPr>
     </w:p>
     <w:sectPr>
       <w:pgSz w:w="11906" w:h="16838"/>
@@ -145,6 +1802,127 @@
     </w:p>
   </w:footnote>
 </w:footnotes>
+</file>
+
+<file path=word/numbering.xml><?xml version="1.0" encoding="utf-8"?>
+<w:numbering xmlns:ve="http://schemas.openxmlformats.org/markup-compatibility/2006" xmlns:o="urn:schemas-microsoft-com:office:office" xmlns:r="http://schemas.openxmlformats.org/officeDocument/2006/relationships" xmlns:m="http://schemas.openxmlformats.org/officeDocument/2006/math" xmlns:v="urn:schemas-microsoft-com:vml" xmlns:wp="http://schemas.openxmlformats.org/drawingml/2006/wordprocessingDrawing" xmlns:w10="urn:schemas-microsoft-com:office:word" xmlns:w="http://schemas.openxmlformats.org/wordprocessingml/2006/main" xmlns:wne="http://schemas.microsoft.com/office/word/2006/wordml">
+  <w:abstractNum w:abstractNumId="0">
+    <w:nsid w:val="0DC97F36"/>
+    <w:multiLevelType w:val="multilevel"/>
+    <w:tmpl w:val="F7C261CE"/>
+    <w:lvl w:ilvl="0">
+      <w:start w:val="1"/>
+      <w:numFmt w:val="decimal"/>
+      <w:lvlText w:val="%1."/>
+      <w:lvlJc w:val="left"/>
+      <w:pPr>
+        <w:tabs>
+          <w:tab w:val="num" w:pos="720"/>
+        </w:tabs>
+        <w:ind w:left="720" w:hanging="360"/>
+      </w:pPr>
+    </w:lvl>
+    <w:lvl w:ilvl="1" w:tentative="1">
+      <w:start w:val="1"/>
+      <w:numFmt w:val="decimal"/>
+      <w:lvlText w:val="%2."/>
+      <w:lvlJc w:val="left"/>
+      <w:pPr>
+        <w:tabs>
+          <w:tab w:val="num" w:pos="1440"/>
+        </w:tabs>
+        <w:ind w:left="1440" w:hanging="360"/>
+      </w:pPr>
+    </w:lvl>
+    <w:lvl w:ilvl="2" w:tentative="1">
+      <w:start w:val="1"/>
+      <w:numFmt w:val="decimal"/>
+      <w:lvlText w:val="%3."/>
+      <w:lvlJc w:val="left"/>
+      <w:pPr>
+        <w:tabs>
+          <w:tab w:val="num" w:pos="2160"/>
+        </w:tabs>
+        <w:ind w:left="2160" w:hanging="360"/>
+      </w:pPr>
+    </w:lvl>
+    <w:lvl w:ilvl="3" w:tentative="1">
+      <w:start w:val="1"/>
+      <w:numFmt w:val="decimal"/>
+      <w:lvlText w:val="%4."/>
+      <w:lvlJc w:val="left"/>
+      <w:pPr>
+        <w:tabs>
+          <w:tab w:val="num" w:pos="2880"/>
+        </w:tabs>
+        <w:ind w:left="2880" w:hanging="360"/>
+      </w:pPr>
+    </w:lvl>
+    <w:lvl w:ilvl="4" w:tentative="1">
+      <w:start w:val="1"/>
+      <w:numFmt w:val="decimal"/>
+      <w:lvlText w:val="%5."/>
+      <w:lvlJc w:val="left"/>
+      <w:pPr>
+        <w:tabs>
+          <w:tab w:val="num" w:pos="3600"/>
+        </w:tabs>
+        <w:ind w:left="3600" w:hanging="360"/>
+      </w:pPr>
+    </w:lvl>
+    <w:lvl w:ilvl="5" w:tentative="1">
+      <w:start w:val="1"/>
+      <w:numFmt w:val="decimal"/>
+      <w:lvlText w:val="%6."/>
+      <w:lvlJc w:val="left"/>
+      <w:pPr>
+        <w:tabs>
+          <w:tab w:val="num" w:pos="4320"/>
+        </w:tabs>
+        <w:ind w:left="4320" w:hanging="360"/>
+      </w:pPr>
+    </w:lvl>
+    <w:lvl w:ilvl="6" w:tentative="1">
+      <w:start w:val="1"/>
+      <w:numFmt w:val="decimal"/>
+      <w:lvlText w:val="%7."/>
+      <w:lvlJc w:val="left"/>
+      <w:pPr>
+        <w:tabs>
+          <w:tab w:val="num" w:pos="5040"/>
+        </w:tabs>
+        <w:ind w:left="5040" w:hanging="360"/>
+      </w:pPr>
+    </w:lvl>
+    <w:lvl w:ilvl="7" w:tentative="1">
+      <w:start w:val="1"/>
+      <w:numFmt w:val="decimal"/>
+      <w:lvlText w:val="%8."/>
+      <w:lvlJc w:val="left"/>
+      <w:pPr>
+        <w:tabs>
+          <w:tab w:val="num" w:pos="5760"/>
+        </w:tabs>
+        <w:ind w:left="5760" w:hanging="360"/>
+      </w:pPr>
+    </w:lvl>
+    <w:lvl w:ilvl="8" w:tentative="1">
+      <w:start w:val="1"/>
+      <w:numFmt w:val="decimal"/>
+      <w:lvlText w:val="%9."/>
+      <w:lvlJc w:val="left"/>
+      <w:pPr>
+        <w:tabs>
+          <w:tab w:val="num" w:pos="6480"/>
+        </w:tabs>
+        <w:ind w:left="6480" w:hanging="360"/>
+      </w:pPr>
+    </w:lvl>
+  </w:abstractNum>
+  <w:num w:numId="1">
+    <w:abstractNumId w:val="0"/>
+  </w:num>
+</w:numbering>
 </file>
 
 <file path=word/styles.xml><?xml version="1.0" encoding="utf-8"?>
@@ -411,6 +2189,90 @@
       <w:sz w:val="18"/>
       <w:szCs w:val="18"/>
     </w:rPr>
+  </w:style>
+  <w:style w:type="character" w:styleId="a5">
+    <w:name w:val="Hyperlink"/>
+    <w:basedOn w:val="a0"/>
+    <w:uiPriority w:val="99"/>
+    <w:semiHidden/>
+    <w:unhideWhenUsed/>
+    <w:rsid w:val="00552BBD"/>
+    <w:rPr>
+      <w:color w:val="0000FF"/>
+      <w:u w:val="single"/>
+    </w:rPr>
+  </w:style>
+  <w:style w:type="paragraph" w:styleId="a6">
+    <w:name w:val="Balloon Text"/>
+    <w:basedOn w:val="a"/>
+    <w:link w:val="Char1"/>
+    <w:uiPriority w:val="99"/>
+    <w:semiHidden/>
+    <w:unhideWhenUsed/>
+    <w:rsid w:val="00617094"/>
+    <w:pPr>
+      <w:spacing w:after="0"/>
+    </w:pPr>
+    <w:rPr>
+      <w:sz w:val="18"/>
+      <w:szCs w:val="18"/>
+    </w:rPr>
+  </w:style>
+  <w:style w:type="character" w:customStyle="1" w:styleId="Char1">
+    <w:name w:val="批注框文本 Char"/>
+    <w:basedOn w:val="a0"/>
+    <w:link w:val="a6"/>
+    <w:uiPriority w:val="99"/>
+    <w:semiHidden/>
+    <w:rsid w:val="00617094"/>
+    <w:rPr>
+      <w:rFonts w:ascii="Tahoma" w:hAnsi="Tahoma"/>
+      <w:sz w:val="18"/>
+      <w:szCs w:val="18"/>
+    </w:rPr>
+  </w:style>
+  <w:style w:type="paragraph" w:styleId="a7">
+    <w:name w:val="Normal (Web)"/>
+    <w:basedOn w:val="a"/>
+    <w:uiPriority w:val="99"/>
+    <w:semiHidden/>
+    <w:unhideWhenUsed/>
+    <w:rsid w:val="00617094"/>
+    <w:pPr>
+      <w:adjustRightInd/>
+      <w:snapToGrid/>
+      <w:spacing w:before="100" w:beforeAutospacing="1" w:after="100" w:afterAutospacing="1"/>
+    </w:pPr>
+    <w:rPr>
+      <w:rFonts w:ascii="宋体" w:eastAsia="宋体" w:hAnsi="宋体" w:cs="宋体"/>
+      <w:sz w:val="24"/>
+      <w:szCs w:val="24"/>
+    </w:rPr>
+  </w:style>
+  <w:style w:type="character" w:customStyle="1" w:styleId="tracking-ad">
+    <w:name w:val="tracking-ad"/>
+    <w:basedOn w:val="a0"/>
+    <w:rsid w:val="00617094"/>
+  </w:style>
+  <w:style w:type="character" w:customStyle="1" w:styleId="tag">
+    <w:name w:val="tag"/>
+    <w:basedOn w:val="a0"/>
+    <w:rsid w:val="00617094"/>
+  </w:style>
+  <w:style w:type="character" w:customStyle="1" w:styleId="tag-name">
+    <w:name w:val="tag-name"/>
+    <w:basedOn w:val="a0"/>
+    <w:rsid w:val="00617094"/>
+  </w:style>
+  <w:style w:type="character" w:customStyle="1" w:styleId="attribute">
+    <w:name w:val="attribute"/>
+    <w:basedOn w:val="a0"/>
+    <w:rsid w:val="00617094"/>
+  </w:style>
+  <w:style w:type="character" w:customStyle="1" w:styleId="attribute-value">
+    <w:name w:val="attribute-value"/>
+    <w:basedOn w:val="a0"/>
+    <w:rsid w:val="00617094"/>
   </w:style>
 </w:styles>
 </file>

</xml_diff>